<commit_message>
sugeiri - correc doc
</commit_message>
<xml_diff>
--- a/DOCUMENTACION/CAPÍTULO II.docx
+++ b/DOCUMENTACION/CAPÍTULO II.docx
@@ -341,7 +341,18 @@
           <w:sz w:val="28"/>
           <w:lang w:val="en-US"/>
         </w:rPr>
-        <w:t>Victor Taveras      1-17-107</w:t>
+        <w:t xml:space="preserve">Victor Taveras    </w:t>
+      </w:r>
+      <w:bookmarkStart w:id="0" w:name="_GoBack"/>
+      <w:bookmarkEnd w:id="0"/>
+      <w:r>
+        <w:rPr>
+          <w:rFonts w:hint="default" w:eastAsia="Times New Roman" w:cs="Times New Roman"/>
+          <w:b/>
+          <w:sz w:val="28"/>
+          <w:lang w:val="en-US"/>
+        </w:rPr>
+        <w:t>1-17-1007</w:t>
       </w:r>
     </w:p>
     <w:p>
@@ -1820,7 +1831,6 @@
       <w:tr>
         <w:tblPrEx>
           <w:shd w:val="clear" w:color="auto" w:fill="auto"/>
-          <w:tblLayout w:type="fixed"/>
           <w:tblCellMar>
             <w:top w:w="0" w:type="dxa"/>
             <w:left w:w="0" w:type="dxa"/>
@@ -2043,8 +2053,6 @@
       </w:tr>
       <w:tr>
         <w:tblPrEx>
-          <w:shd w:val="clear" w:color="auto" w:fill="auto"/>
-          <w:tblLayout w:type="fixed"/>
           <w:tblCellMar>
             <w:top w:w="0" w:type="dxa"/>
             <w:left w:w="0" w:type="dxa"/>
@@ -2294,8 +2302,6 @@
       </w:tr>
       <w:tr>
         <w:tblPrEx>
-          <w:shd w:val="clear" w:color="auto" w:fill="auto"/>
-          <w:tblLayout w:type="fixed"/>
           <w:tblCellMar>
             <w:top w:w="0" w:type="dxa"/>
             <w:left w:w="0" w:type="dxa"/>
@@ -2525,8 +2531,6 @@
       </w:tr>
       <w:tr>
         <w:tblPrEx>
-          <w:shd w:val="clear" w:color="auto" w:fill="auto"/>
-          <w:tblLayout w:type="fixed"/>
           <w:tblCellMar>
             <w:top w:w="0" w:type="dxa"/>
             <w:left w:w="0" w:type="dxa"/>
@@ -2756,8 +2760,6 @@
       </w:tr>
       <w:tr>
         <w:tblPrEx>
-          <w:shd w:val="clear" w:color="auto" w:fill="auto"/>
-          <w:tblLayout w:type="fixed"/>
           <w:tblCellMar>
             <w:top w:w="0" w:type="dxa"/>
             <w:left w:w="0" w:type="dxa"/>
@@ -3056,8 +3058,6 @@
       </w:tr>
       <w:tr>
         <w:tblPrEx>
-          <w:shd w:val="clear" w:color="auto" w:fill="auto"/>
-          <w:tblLayout w:type="fixed"/>
           <w:tblCellMar>
             <w:top w:w="0" w:type="dxa"/>
             <w:left w:w="0" w:type="dxa"/>
@@ -3318,8 +3318,6 @@
       </w:tr>
       <w:tr>
         <w:tblPrEx>
-          <w:shd w:val="clear" w:color="auto" w:fill="auto"/>
-          <w:tblLayout w:type="fixed"/>
           <w:tblCellMar>
             <w:top w:w="0" w:type="dxa"/>
             <w:left w:w="0" w:type="dxa"/>
@@ -3598,8 +3596,6 @@
       </w:tr>
       <w:tr>
         <w:tblPrEx>
-          <w:shd w:val="clear" w:color="auto" w:fill="auto"/>
-          <w:tblLayout w:type="fixed"/>
           <w:tblCellMar>
             <w:top w:w="0" w:type="dxa"/>
             <w:left w:w="0" w:type="dxa"/>
@@ -3860,8 +3856,6 @@
       </w:tr>
       <w:tr>
         <w:tblPrEx>
-          <w:shd w:val="clear" w:color="auto" w:fill="auto"/>
-          <w:tblLayout w:type="fixed"/>
           <w:tblCellMar>
             <w:top w:w="0" w:type="dxa"/>
             <w:left w:w="0" w:type="dxa"/>
@@ -4122,8 +4116,6 @@
       </w:tr>
       <w:tr>
         <w:tblPrEx>
-          <w:shd w:val="clear" w:color="auto" w:fill="auto"/>
-          <w:tblLayout w:type="fixed"/>
           <w:tblCellMar>
             <w:top w:w="0" w:type="dxa"/>
             <w:left w:w="0" w:type="dxa"/>
@@ -4422,8 +4414,6 @@
       </w:tr>
       <w:tr>
         <w:tblPrEx>
-          <w:shd w:val="clear" w:color="auto" w:fill="auto"/>
-          <w:tblLayout w:type="fixed"/>
           <w:tblCellMar>
             <w:top w:w="0" w:type="dxa"/>
             <w:left w:w="0" w:type="dxa"/>
@@ -4684,8 +4674,6 @@
       </w:tr>
       <w:tr>
         <w:tblPrEx>
-          <w:shd w:val="clear" w:color="auto" w:fill="auto"/>
-          <w:tblLayout w:type="fixed"/>
           <w:tblCellMar>
             <w:top w:w="0" w:type="dxa"/>
             <w:left w:w="0" w:type="dxa"/>
@@ -4946,8 +4934,6 @@
       </w:tr>
       <w:tr>
         <w:tblPrEx>
-          <w:shd w:val="clear" w:color="auto" w:fill="auto"/>
-          <w:tblLayout w:type="fixed"/>
           <w:tblCellMar>
             <w:top w:w="0" w:type="dxa"/>
             <w:left w:w="0" w:type="dxa"/>
@@ -5226,8 +5212,6 @@
       </w:tr>
       <w:tr>
         <w:tblPrEx>
-          <w:shd w:val="clear" w:color="auto" w:fill="auto"/>
-          <w:tblLayout w:type="fixed"/>
           <w:tblCellMar>
             <w:top w:w="0" w:type="dxa"/>
             <w:left w:w="0" w:type="dxa"/>
@@ -5488,8 +5472,6 @@
       </w:tr>
       <w:tr>
         <w:tblPrEx>
-          <w:shd w:val="clear" w:color="auto" w:fill="auto"/>
-          <w:tblLayout w:type="fixed"/>
           <w:tblCellMar>
             <w:top w:w="0" w:type="dxa"/>
             <w:left w:w="0" w:type="dxa"/>
@@ -5750,8 +5732,6 @@
       </w:tr>
       <w:tr>
         <w:tblPrEx>
-          <w:shd w:val="clear" w:color="auto" w:fill="auto"/>
-          <w:tblLayout w:type="fixed"/>
           <w:tblCellMar>
             <w:top w:w="0" w:type="dxa"/>
             <w:left w:w="0" w:type="dxa"/>
@@ -6001,8 +5981,6 @@
       </w:tr>
       <w:tr>
         <w:tblPrEx>
-          <w:shd w:val="clear" w:color="auto" w:fill="auto"/>
-          <w:tblLayout w:type="fixed"/>
           <w:tblCellMar>
             <w:top w:w="0" w:type="dxa"/>
             <w:left w:w="0" w:type="dxa"/>
@@ -6232,8 +6210,6 @@
       </w:tr>
       <w:tr>
         <w:tblPrEx>
-          <w:shd w:val="clear" w:color="auto" w:fill="auto"/>
-          <w:tblLayout w:type="fixed"/>
           <w:tblCellMar>
             <w:top w:w="0" w:type="dxa"/>
             <w:left w:w="0" w:type="dxa"/>
@@ -6463,8 +6439,6 @@
       </w:tr>
       <w:tr>
         <w:tblPrEx>
-          <w:shd w:val="clear" w:color="auto" w:fill="auto"/>
-          <w:tblLayout w:type="fixed"/>
           <w:tblCellMar>
             <w:top w:w="0" w:type="dxa"/>
             <w:left w:w="0" w:type="dxa"/>
@@ -6714,8 +6688,6 @@
       </w:tr>
       <w:tr>
         <w:tblPrEx>
-          <w:shd w:val="clear" w:color="auto" w:fill="auto"/>
-          <w:tblLayout w:type="fixed"/>
           <w:tblCellMar>
             <w:top w:w="0" w:type="dxa"/>
             <w:left w:w="0" w:type="dxa"/>
@@ -6945,8 +6917,6 @@
       </w:tr>
       <w:tr>
         <w:tblPrEx>
-          <w:shd w:val="clear" w:color="auto" w:fill="auto"/>
-          <w:tblLayout w:type="fixed"/>
           <w:tblCellMar>
             <w:top w:w="0" w:type="dxa"/>
             <w:left w:w="0" w:type="dxa"/>
@@ -7176,8 +7146,6 @@
       </w:tr>
       <w:tr>
         <w:tblPrEx>
-          <w:shd w:val="clear" w:color="auto" w:fill="auto"/>
-          <w:tblLayout w:type="fixed"/>
           <w:tblCellMar>
             <w:top w:w="0" w:type="dxa"/>
             <w:left w:w="0" w:type="dxa"/>
@@ -7477,8 +7445,6 @@
       </w:tr>
       <w:tr>
         <w:tblPrEx>
-          <w:shd w:val="clear" w:color="auto" w:fill="auto"/>
-          <w:tblLayout w:type="fixed"/>
           <w:tblCellMar>
             <w:top w:w="0" w:type="dxa"/>
             <w:left w:w="0" w:type="dxa"/>
@@ -7740,8 +7706,6 @@
       </w:tr>
       <w:tr>
         <w:tblPrEx>
-          <w:shd w:val="clear" w:color="auto" w:fill="auto"/>
-          <w:tblLayout w:type="fixed"/>
           <w:tblCellMar>
             <w:top w:w="0" w:type="dxa"/>
             <w:left w:w="0" w:type="dxa"/>
@@ -8003,8 +7967,6 @@
       </w:tr>
       <w:tr>
         <w:tblPrEx>
-          <w:shd w:val="clear" w:color="auto" w:fill="auto"/>
-          <w:tblLayout w:type="fixed"/>
           <w:tblCellMar>
             <w:top w:w="0" w:type="dxa"/>
             <w:left w:w="0" w:type="dxa"/>
@@ -8284,8 +8246,6 @@
       </w:tr>
       <w:tr>
         <w:tblPrEx>
-          <w:shd w:val="clear" w:color="auto" w:fill="auto"/>
-          <w:tblLayout w:type="fixed"/>
           <w:tblCellMar>
             <w:top w:w="0" w:type="dxa"/>
             <w:left w:w="0" w:type="dxa"/>
@@ -8547,8 +8507,6 @@
       </w:tr>
       <w:tr>
         <w:tblPrEx>
-          <w:shd w:val="clear" w:color="auto" w:fill="auto"/>
-          <w:tblLayout w:type="fixed"/>
           <w:tblCellMar>
             <w:top w:w="0" w:type="dxa"/>
             <w:left w:w="0" w:type="dxa"/>
@@ -8810,8 +8768,6 @@
       </w:tr>
       <w:tr>
         <w:tblPrEx>
-          <w:shd w:val="clear" w:color="auto" w:fill="auto"/>
-          <w:tblLayout w:type="fixed"/>
           <w:tblCellMar>
             <w:top w:w="0" w:type="dxa"/>
             <w:left w:w="0" w:type="dxa"/>
@@ -9091,8 +9047,6 @@
       </w:tr>
       <w:tr>
         <w:tblPrEx>
-          <w:shd w:val="clear" w:color="auto" w:fill="auto"/>
-          <w:tblLayout w:type="fixed"/>
           <w:tblCellMar>
             <w:top w:w="0" w:type="dxa"/>
             <w:left w:w="0" w:type="dxa"/>
@@ -9354,8 +9308,6 @@
       </w:tr>
       <w:tr>
         <w:tblPrEx>
-          <w:shd w:val="clear" w:color="auto" w:fill="auto"/>
-          <w:tblLayout w:type="fixed"/>
           <w:tblCellMar>
             <w:top w:w="0" w:type="dxa"/>
             <w:left w:w="0" w:type="dxa"/>
@@ -9617,8 +9569,6 @@
       </w:tr>
       <w:tr>
         <w:tblPrEx>
-          <w:shd w:val="clear" w:color="auto" w:fill="auto"/>
-          <w:tblLayout w:type="fixed"/>
           <w:tblCellMar>
             <w:top w:w="0" w:type="dxa"/>
             <w:left w:w="0" w:type="dxa"/>
@@ -9898,8 +9848,6 @@
       </w:tr>
       <w:tr>
         <w:tblPrEx>
-          <w:shd w:val="clear" w:color="auto" w:fill="auto"/>
-          <w:tblLayout w:type="fixed"/>
           <w:tblCellMar>
             <w:top w:w="0" w:type="dxa"/>
             <w:left w:w="0" w:type="dxa"/>
@@ -10161,8 +10109,6 @@
       </w:tr>
       <w:tr>
         <w:tblPrEx>
-          <w:shd w:val="clear" w:color="auto" w:fill="auto"/>
-          <w:tblLayout w:type="fixed"/>
           <w:tblCellMar>
             <w:top w:w="0" w:type="dxa"/>
             <w:left w:w="0" w:type="dxa"/>
@@ -10424,8 +10370,6 @@
       </w:tr>
       <w:tr>
         <w:tblPrEx>
-          <w:shd w:val="clear" w:color="auto" w:fill="auto"/>
-          <w:tblLayout w:type="fixed"/>
           <w:tblCellMar>
             <w:top w:w="0" w:type="dxa"/>
             <w:left w:w="0" w:type="dxa"/>
@@ -10705,8 +10649,6 @@
       </w:tr>
       <w:tr>
         <w:tblPrEx>
-          <w:shd w:val="clear" w:color="auto" w:fill="auto"/>
-          <w:tblLayout w:type="fixed"/>
           <w:tblCellMar>
             <w:top w:w="0" w:type="dxa"/>
             <w:left w:w="0" w:type="dxa"/>
@@ -10968,8 +10910,6 @@
       </w:tr>
       <w:tr>
         <w:tblPrEx>
-          <w:shd w:val="clear" w:color="auto" w:fill="auto"/>
-          <w:tblLayout w:type="fixed"/>
           <w:tblCellMar>
             <w:top w:w="0" w:type="dxa"/>
             <w:left w:w="0" w:type="dxa"/>
@@ -11231,8 +11171,6 @@
       </w:tr>
       <w:tr>
         <w:tblPrEx>
-          <w:shd w:val="clear" w:color="auto" w:fill="auto"/>
-          <w:tblLayout w:type="fixed"/>
           <w:tblCellMar>
             <w:top w:w="0" w:type="dxa"/>
             <w:left w:w="0" w:type="dxa"/>
@@ -11512,8 +11450,6 @@
       </w:tr>
       <w:tr>
         <w:tblPrEx>
-          <w:shd w:val="clear" w:color="auto" w:fill="auto"/>
-          <w:tblLayout w:type="fixed"/>
           <w:tblCellMar>
             <w:top w:w="0" w:type="dxa"/>
             <w:left w:w="0" w:type="dxa"/>
@@ -11775,8 +11711,6 @@
       </w:tr>
       <w:tr>
         <w:tblPrEx>
-          <w:shd w:val="clear" w:color="auto" w:fill="auto"/>
-          <w:tblLayout w:type="fixed"/>
           <w:tblCellMar>
             <w:top w:w="0" w:type="dxa"/>
             <w:left w:w="0" w:type="dxa"/>
@@ -12076,8 +12010,6 @@
       </w:tr>
       <w:tr>
         <w:tblPrEx>
-          <w:shd w:val="clear" w:color="auto" w:fill="auto"/>
-          <w:tblLayout w:type="fixed"/>
           <w:tblCellMar>
             <w:top w:w="0" w:type="dxa"/>
             <w:left w:w="0" w:type="dxa"/>
@@ -12339,8 +12271,6 @@
       </w:tr>
       <w:tr>
         <w:tblPrEx>
-          <w:shd w:val="clear" w:color="auto" w:fill="auto"/>
-          <w:tblLayout w:type="fixed"/>
           <w:tblCellMar>
             <w:top w:w="0" w:type="dxa"/>
             <w:left w:w="0" w:type="dxa"/>
@@ -12602,8 +12532,6 @@
       </w:tr>
       <w:tr>
         <w:tblPrEx>
-          <w:shd w:val="clear" w:color="auto" w:fill="auto"/>
-          <w:tblLayout w:type="fixed"/>
           <w:tblCellMar>
             <w:top w:w="0" w:type="dxa"/>
             <w:left w:w="0" w:type="dxa"/>
@@ -12883,8 +12811,6 @@
       </w:tr>
       <w:tr>
         <w:tblPrEx>
-          <w:shd w:val="clear" w:color="auto" w:fill="auto"/>
-          <w:tblLayout w:type="fixed"/>
           <w:tblCellMar>
             <w:top w:w="0" w:type="dxa"/>
             <w:left w:w="0" w:type="dxa"/>
@@ -13146,8 +13072,6 @@
       </w:tr>
       <w:tr>
         <w:tblPrEx>
-          <w:shd w:val="clear" w:color="auto" w:fill="auto"/>
-          <w:tblLayout w:type="fixed"/>
           <w:tblCellMar>
             <w:top w:w="0" w:type="dxa"/>
             <w:left w:w="0" w:type="dxa"/>
@@ -13409,8 +13333,6 @@
       </w:tr>
       <w:tr>
         <w:tblPrEx>
-          <w:shd w:val="clear" w:color="auto" w:fill="auto"/>
-          <w:tblLayout w:type="fixed"/>
           <w:tblCellMar>
             <w:top w:w="0" w:type="dxa"/>
             <w:left w:w="0" w:type="dxa"/>
@@ -13690,8 +13612,6 @@
       </w:tr>
       <w:tr>
         <w:tblPrEx>
-          <w:shd w:val="clear" w:color="auto" w:fill="auto"/>
-          <w:tblLayout w:type="fixed"/>
           <w:tblCellMar>
             <w:top w:w="0" w:type="dxa"/>
             <w:left w:w="0" w:type="dxa"/>
@@ -13953,8 +13873,6 @@
       </w:tr>
       <w:tr>
         <w:tblPrEx>
-          <w:shd w:val="clear" w:color="auto" w:fill="auto"/>
-          <w:tblLayout w:type="fixed"/>
           <w:tblCellMar>
             <w:top w:w="0" w:type="dxa"/>
             <w:left w:w="0" w:type="dxa"/>
@@ -14679,7 +14597,6 @@
         <w:ind w:leftChars="0"/>
         <w:jc w:val="both"/>
       </w:pPr>
-      <w:bookmarkStart w:id="0" w:name="_GoBack"/>
       <w:r>
         <w:drawing>
           <wp:inline distT="0" distB="0" distL="114300" distR="114300">
@@ -14723,7 +14640,6 @@
           </wp:inline>
         </w:drawing>
       </w:r>
-      <w:bookmarkEnd w:id="0"/>
     </w:p>
     <w:sectPr>
       <w:pgSz w:w="11906" w:h="16838"/>
@@ -14876,6 +14792,7 @@
         <w:rFonts w:ascii="Times New Roman" w:hAnsi="Times New Roman" w:eastAsia="SimSun" w:cs="Times New Roman"/>
       </w:rPr>
     </w:rPrDefault>
+    <w:pPrDefault/>
   </w:docDefaults>
   <w:latentStyles w:count="260" w:defQFormat="0" w:defUnhideWhenUsed="1" w:defSemiHidden="1" w:defUIPriority="99" w:defLockedState="0">
     <w:lsdException w:qFormat="1" w:unhideWhenUsed="0" w:uiPriority="0" w:semiHidden="0" w:name="Normal"/>
@@ -15153,7 +15070,6 @@
     <w:qFormat/>
     <w:uiPriority w:val="0"/>
     <w:tblPr>
-      <w:tblLayout w:type="fixed"/>
       <w:tblCellMar>
         <w:top w:w="0" w:type="dxa"/>
         <w:left w:w="108" w:type="dxa"/>

</xml_diff>